<commit_message>
Informe de Pruebas 3
</commit_message>
<xml_diff>
--- a/Desarrollo/GoShop/Documentos/GS-IP-03.docx
+++ b/Desarrollo/GoShop/Documentos/GS-IP-03.docx
@@ -3685,7 +3685,7 @@
               <w:widowControl w:val="0"/>
               <w:numPr>
                 <w:ilvl w:val="0"/>
-                <w:numId w:val="43"/>
+                <w:numId w:val="44"/>
               </w:numPr>
               <w:spacing w:line="360" w:lineRule="auto"/>
               <w:ind w:left="720" w:hanging="360"/>
@@ -3710,7 +3710,7 @@
               <w:widowControl w:val="0"/>
               <w:numPr>
                 <w:ilvl w:val="0"/>
-                <w:numId w:val="43"/>
+                <w:numId w:val="44"/>
               </w:numPr>
               <w:spacing w:line="360" w:lineRule="auto"/>
               <w:ind w:left="720" w:hanging="360"/>
@@ -4757,7 +4757,7 @@
             <w:pPr>
               <w:numPr>
                 <w:ilvl w:val="0"/>
-                <w:numId w:val="30"/>
+                <w:numId w:val="31"/>
               </w:numPr>
               <w:spacing w:after="0" w:afterAutospacing="0" w:before="240" w:line="360" w:lineRule="auto"/>
               <w:ind w:left="1440" w:hanging="360"/>
@@ -4782,7 +4782,7 @@
             <w:pPr>
               <w:numPr>
                 <w:ilvl w:val="0"/>
-                <w:numId w:val="30"/>
+                <w:numId w:val="31"/>
               </w:numPr>
               <w:spacing w:after="0" w:afterAutospacing="0" w:before="0" w:beforeAutospacing="0" w:line="360" w:lineRule="auto"/>
               <w:ind w:left="1440" w:hanging="360"/>
@@ -4807,7 +4807,7 @@
             <w:pPr>
               <w:numPr>
                 <w:ilvl w:val="0"/>
-                <w:numId w:val="30"/>
+                <w:numId w:val="31"/>
               </w:numPr>
               <w:spacing w:after="0" w:afterAutospacing="0" w:before="0" w:beforeAutospacing="0" w:line="360" w:lineRule="auto"/>
               <w:ind w:left="1440" w:hanging="360"/>
@@ -4832,7 +4832,7 @@
             <w:pPr>
               <w:numPr>
                 <w:ilvl w:val="0"/>
-                <w:numId w:val="30"/>
+                <w:numId w:val="31"/>
               </w:numPr>
               <w:spacing w:after="240" w:before="0" w:beforeAutospacing="0" w:line="360" w:lineRule="auto"/>
               <w:ind w:left="1440" w:hanging="360"/>
@@ -5574,7 +5574,7 @@
               <w:widowControl w:val="0"/>
               <w:numPr>
                 <w:ilvl w:val="0"/>
-                <w:numId w:val="39"/>
+                <w:numId w:val="40"/>
               </w:numPr>
               <w:spacing w:line="360" w:lineRule="auto"/>
               <w:ind w:left="720" w:hanging="360"/>
@@ -5617,7 +5617,7 @@
               <w:widowControl w:val="0"/>
               <w:numPr>
                 <w:ilvl w:val="0"/>
-                <w:numId w:val="39"/>
+                <w:numId w:val="40"/>
               </w:numPr>
               <w:spacing w:line="360" w:lineRule="auto"/>
               <w:ind w:left="720" w:hanging="360"/>
@@ -5682,7 +5682,7 @@
               <w:widowControl w:val="0"/>
               <w:numPr>
                 <w:ilvl w:val="0"/>
-                <w:numId w:val="37"/>
+                <w:numId w:val="38"/>
               </w:numPr>
               <w:spacing w:line="360" w:lineRule="auto"/>
               <w:ind w:left="720" w:hanging="360"/>
@@ -5725,7 +5725,7 @@
               <w:widowControl w:val="0"/>
               <w:numPr>
                 <w:ilvl w:val="0"/>
-                <w:numId w:val="37"/>
+                <w:numId w:val="38"/>
               </w:numPr>
               <w:spacing w:line="360" w:lineRule="auto"/>
               <w:ind w:left="720" w:hanging="360"/>
@@ -6036,7 +6036,7 @@
             <w:pPr>
               <w:numPr>
                 <w:ilvl w:val="0"/>
-                <w:numId w:val="36"/>
+                <w:numId w:val="37"/>
               </w:numPr>
               <w:spacing w:after="0" w:afterAutospacing="0" w:line="360" w:lineRule="auto"/>
               <w:ind w:left="720" w:hanging="360"/>
@@ -6055,7 +6055,7 @@
             <w:pPr>
               <w:numPr>
                 <w:ilvl w:val="0"/>
-                <w:numId w:val="36"/>
+                <w:numId w:val="37"/>
               </w:numPr>
               <w:spacing w:after="0" w:afterAutospacing="0" w:line="360" w:lineRule="auto"/>
               <w:ind w:left="720" w:hanging="360"/>
@@ -6074,7 +6074,7 @@
             <w:pPr>
               <w:numPr>
                 <w:ilvl w:val="0"/>
-                <w:numId w:val="36"/>
+                <w:numId w:val="37"/>
               </w:numPr>
               <w:spacing w:after="0" w:afterAutospacing="0" w:line="360" w:lineRule="auto"/>
               <w:ind w:left="720" w:hanging="360"/>
@@ -6093,7 +6093,7 @@
             <w:pPr>
               <w:numPr>
                 <w:ilvl w:val="1"/>
-                <w:numId w:val="36"/>
+                <w:numId w:val="37"/>
               </w:numPr>
               <w:spacing w:after="0" w:afterAutospacing="0" w:line="360" w:lineRule="auto"/>
               <w:ind w:left="1440" w:hanging="360"/>
@@ -6118,7 +6118,7 @@
             <w:pPr>
               <w:numPr>
                 <w:ilvl w:val="1"/>
-                <w:numId w:val="36"/>
+                <w:numId w:val="37"/>
               </w:numPr>
               <w:spacing w:after="0" w:afterAutospacing="0" w:line="360" w:lineRule="auto"/>
               <w:ind w:left="1440" w:hanging="360"/>
@@ -6143,7 +6143,7 @@
             <w:pPr>
               <w:numPr>
                 <w:ilvl w:val="1"/>
-                <w:numId w:val="36"/>
+                <w:numId w:val="37"/>
               </w:numPr>
               <w:spacing w:after="0" w:afterAutospacing="0" w:line="360" w:lineRule="auto"/>
               <w:ind w:left="1440" w:hanging="360"/>
@@ -6168,7 +6168,7 @@
             <w:pPr>
               <w:numPr>
                 <w:ilvl w:val="0"/>
-                <w:numId w:val="36"/>
+                <w:numId w:val="37"/>
               </w:numPr>
               <w:spacing w:after="0" w:afterAutospacing="0" w:line="360" w:lineRule="auto"/>
               <w:ind w:left="720" w:hanging="360"/>
@@ -6187,7 +6187,7 @@
             <w:pPr>
               <w:numPr>
                 <w:ilvl w:val="1"/>
-                <w:numId w:val="36"/>
+                <w:numId w:val="37"/>
               </w:numPr>
               <w:spacing w:after="0" w:afterAutospacing="0" w:line="360" w:lineRule="auto"/>
               <w:ind w:left="1440" w:hanging="360"/>
@@ -6212,7 +6212,7 @@
             <w:pPr>
               <w:numPr>
                 <w:ilvl w:val="1"/>
-                <w:numId w:val="36"/>
+                <w:numId w:val="37"/>
               </w:numPr>
               <w:spacing w:after="0" w:afterAutospacing="0" w:line="360" w:lineRule="auto"/>
               <w:ind w:left="1440" w:hanging="360"/>
@@ -6237,7 +6237,7 @@
             <w:pPr>
               <w:numPr>
                 <w:ilvl w:val="1"/>
-                <w:numId w:val="36"/>
+                <w:numId w:val="37"/>
               </w:numPr>
               <w:spacing w:after="0" w:afterAutospacing="0" w:line="360" w:lineRule="auto"/>
               <w:ind w:left="1440" w:hanging="360"/>
@@ -6262,7 +6262,7 @@
             <w:pPr>
               <w:numPr>
                 <w:ilvl w:val="0"/>
-                <w:numId w:val="36"/>
+                <w:numId w:val="37"/>
               </w:numPr>
               <w:spacing w:after="0" w:afterAutospacing="0" w:line="360" w:lineRule="auto"/>
               <w:ind w:left="720" w:hanging="360"/>
@@ -6281,7 +6281,7 @@
             <w:pPr>
               <w:numPr>
                 <w:ilvl w:val="1"/>
-                <w:numId w:val="36"/>
+                <w:numId w:val="37"/>
               </w:numPr>
               <w:spacing w:after="0" w:afterAutospacing="0" w:line="360" w:lineRule="auto"/>
               <w:ind w:left="1440" w:hanging="360"/>
@@ -6306,7 +6306,7 @@
             <w:pPr>
               <w:numPr>
                 <w:ilvl w:val="1"/>
-                <w:numId w:val="36"/>
+                <w:numId w:val="37"/>
               </w:numPr>
               <w:spacing w:after="0" w:afterAutospacing="0" w:line="360" w:lineRule="auto"/>
               <w:ind w:left="1440" w:hanging="360"/>
@@ -6331,7 +6331,7 @@
             <w:pPr>
               <w:numPr>
                 <w:ilvl w:val="1"/>
-                <w:numId w:val="36"/>
+                <w:numId w:val="37"/>
               </w:numPr>
               <w:spacing w:after="0" w:afterAutospacing="0" w:line="360" w:lineRule="auto"/>
               <w:ind w:left="1440" w:hanging="360"/>
@@ -6356,7 +6356,7 @@
             <w:pPr>
               <w:numPr>
                 <w:ilvl w:val="0"/>
-                <w:numId w:val="36"/>
+                <w:numId w:val="37"/>
               </w:numPr>
               <w:spacing w:after="0" w:afterAutospacing="0" w:line="360" w:lineRule="auto"/>
               <w:ind w:left="720" w:hanging="360"/>
@@ -6375,7 +6375,7 @@
             <w:pPr>
               <w:numPr>
                 <w:ilvl w:val="0"/>
-                <w:numId w:val="36"/>
+                <w:numId w:val="37"/>
               </w:numPr>
               <w:spacing w:after="0" w:afterAutospacing="0" w:line="360" w:lineRule="auto"/>
               <w:ind w:left="720" w:hanging="360"/>
@@ -6394,7 +6394,7 @@
             <w:pPr>
               <w:numPr>
                 <w:ilvl w:val="1"/>
-                <w:numId w:val="36"/>
+                <w:numId w:val="37"/>
               </w:numPr>
               <w:spacing w:after="0" w:afterAutospacing="0" w:line="360" w:lineRule="auto"/>
               <w:ind w:left="1440" w:hanging="360"/>
@@ -6419,7 +6419,7 @@
             <w:pPr>
               <w:numPr>
                 <w:ilvl w:val="1"/>
-                <w:numId w:val="36"/>
+                <w:numId w:val="37"/>
               </w:numPr>
               <w:spacing w:after="0" w:afterAutospacing="0" w:line="360" w:lineRule="auto"/>
               <w:ind w:left="1440" w:hanging="360"/>
@@ -6444,7 +6444,7 @@
             <w:pPr>
               <w:numPr>
                 <w:ilvl w:val="1"/>
-                <w:numId w:val="36"/>
+                <w:numId w:val="37"/>
               </w:numPr>
               <w:spacing w:after="0" w:afterAutospacing="0" w:line="360" w:lineRule="auto"/>
               <w:ind w:left="1440" w:hanging="360"/>
@@ -6469,7 +6469,7 @@
             <w:pPr>
               <w:numPr>
                 <w:ilvl w:val="0"/>
-                <w:numId w:val="36"/>
+                <w:numId w:val="37"/>
               </w:numPr>
               <w:spacing w:after="0" w:afterAutospacing="0" w:line="360" w:lineRule="auto"/>
               <w:ind w:left="720" w:hanging="360"/>
@@ -6488,7 +6488,7 @@
             <w:pPr>
               <w:numPr>
                 <w:ilvl w:val="1"/>
-                <w:numId w:val="36"/>
+                <w:numId w:val="37"/>
               </w:numPr>
               <w:spacing w:after="0" w:afterAutospacing="0" w:line="360" w:lineRule="auto"/>
               <w:ind w:left="1440" w:hanging="360"/>
@@ -6513,7 +6513,7 @@
             <w:pPr>
               <w:numPr>
                 <w:ilvl w:val="1"/>
-                <w:numId w:val="36"/>
+                <w:numId w:val="37"/>
               </w:numPr>
               <w:spacing w:after="0" w:afterAutospacing="0" w:line="360" w:lineRule="auto"/>
               <w:ind w:left="1440" w:hanging="360"/>
@@ -6538,7 +6538,7 @@
             <w:pPr>
               <w:numPr>
                 <w:ilvl w:val="1"/>
-                <w:numId w:val="36"/>
+                <w:numId w:val="37"/>
               </w:numPr>
               <w:spacing w:after="0" w:afterAutospacing="0" w:line="360" w:lineRule="auto"/>
               <w:ind w:left="1440" w:hanging="360"/>
@@ -6563,7 +6563,7 @@
             <w:pPr>
               <w:numPr>
                 <w:ilvl w:val="1"/>
-                <w:numId w:val="36"/>
+                <w:numId w:val="37"/>
               </w:numPr>
               <w:spacing w:after="0" w:afterAutospacing="0" w:line="360" w:lineRule="auto"/>
               <w:ind w:left="1440" w:hanging="360"/>
@@ -6588,7 +6588,7 @@
             <w:pPr>
               <w:numPr>
                 <w:ilvl w:val="1"/>
-                <w:numId w:val="36"/>
+                <w:numId w:val="37"/>
               </w:numPr>
               <w:spacing w:after="240" w:line="360" w:lineRule="auto"/>
               <w:ind w:left="1440" w:hanging="360"/>
@@ -7157,7 +7157,7 @@
               <w:widowControl w:val="0"/>
               <w:numPr>
                 <w:ilvl w:val="0"/>
-                <w:numId w:val="48"/>
+                <w:numId w:val="49"/>
               </w:numPr>
               <w:spacing w:line="360" w:lineRule="auto"/>
               <w:ind w:left="1133.858267716535" w:hanging="360"/>
@@ -7183,7 +7183,7 @@
               <w:widowControl w:val="0"/>
               <w:numPr>
                 <w:ilvl w:val="0"/>
-                <w:numId w:val="48"/>
+                <w:numId w:val="49"/>
               </w:numPr>
               <w:spacing w:line="360" w:lineRule="auto"/>
               <w:ind w:left="1133.858267716535" w:hanging="360"/>
@@ -7209,7 +7209,7 @@
               <w:widowControl w:val="0"/>
               <w:numPr>
                 <w:ilvl w:val="0"/>
-                <w:numId w:val="48"/>
+                <w:numId w:val="49"/>
               </w:numPr>
               <w:spacing w:line="360" w:lineRule="auto"/>
               <w:ind w:left="1133.858267716535" w:hanging="360"/>
@@ -7235,7 +7235,7 @@
               <w:widowControl w:val="0"/>
               <w:numPr>
                 <w:ilvl w:val="0"/>
-                <w:numId w:val="48"/>
+                <w:numId w:val="49"/>
               </w:numPr>
               <w:spacing w:line="360" w:lineRule="auto"/>
               <w:ind w:left="1133.858267716535" w:hanging="360"/>
@@ -7279,7 +7279,7 @@
               <w:widowControl w:val="0"/>
               <w:numPr>
                 <w:ilvl w:val="0"/>
-                <w:numId w:val="48"/>
+                <w:numId w:val="49"/>
               </w:numPr>
               <w:spacing w:line="360" w:lineRule="auto"/>
               <w:ind w:left="1133.858267716535" w:hanging="360"/>
@@ -7331,7 +7331,7 @@
               <w:widowControl w:val="0"/>
               <w:numPr>
                 <w:ilvl w:val="0"/>
-                <w:numId w:val="38"/>
+                <w:numId w:val="39"/>
               </w:numPr>
               <w:spacing w:line="360" w:lineRule="auto"/>
               <w:ind w:left="1133.858267716535" w:hanging="360"/>
@@ -7357,7 +7357,7 @@
               <w:widowControl w:val="0"/>
               <w:numPr>
                 <w:ilvl w:val="0"/>
-                <w:numId w:val="38"/>
+                <w:numId w:val="39"/>
               </w:numPr>
               <w:spacing w:line="360" w:lineRule="auto"/>
               <w:ind w:left="1133.858267716535" w:hanging="360"/>
@@ -7383,7 +7383,7 @@
               <w:widowControl w:val="0"/>
               <w:numPr>
                 <w:ilvl w:val="0"/>
-                <w:numId w:val="38"/>
+                <w:numId w:val="39"/>
               </w:numPr>
               <w:spacing w:line="360" w:lineRule="auto"/>
               <w:ind w:left="1133.858267716535" w:hanging="360"/>
@@ -7409,7 +7409,7 @@
               <w:widowControl w:val="0"/>
               <w:numPr>
                 <w:ilvl w:val="0"/>
-                <w:numId w:val="38"/>
+                <w:numId w:val="39"/>
               </w:numPr>
               <w:spacing w:line="360" w:lineRule="auto"/>
               <w:ind w:left="1133.858267716535" w:hanging="360"/>
@@ -7461,7 +7461,7 @@
               <w:widowControl w:val="0"/>
               <w:numPr>
                 <w:ilvl w:val="0"/>
-                <w:numId w:val="44"/>
+                <w:numId w:val="45"/>
               </w:numPr>
               <w:spacing w:line="360" w:lineRule="auto"/>
               <w:ind w:left="1133.858267716535" w:hanging="360"/>
@@ -7487,7 +7487,7 @@
               <w:widowControl w:val="0"/>
               <w:numPr>
                 <w:ilvl w:val="0"/>
-                <w:numId w:val="44"/>
+                <w:numId w:val="45"/>
               </w:numPr>
               <w:spacing w:line="360" w:lineRule="auto"/>
               <w:ind w:left="1133.858267716535" w:hanging="360"/>
@@ -7513,7 +7513,7 @@
               <w:widowControl w:val="0"/>
               <w:numPr>
                 <w:ilvl w:val="0"/>
-                <w:numId w:val="44"/>
+                <w:numId w:val="45"/>
               </w:numPr>
               <w:spacing w:line="360" w:lineRule="auto"/>
               <w:ind w:left="1133.858267716535" w:hanging="360"/>
@@ -7539,7 +7539,7 @@
               <w:widowControl w:val="0"/>
               <w:numPr>
                 <w:ilvl w:val="0"/>
-                <w:numId w:val="44"/>
+                <w:numId w:val="45"/>
               </w:numPr>
               <w:spacing w:line="360" w:lineRule="auto"/>
               <w:ind w:left="1133.858267716535" w:hanging="360"/>
@@ -7591,7 +7591,7 @@
               <w:widowControl w:val="0"/>
               <w:numPr>
                 <w:ilvl w:val="0"/>
-                <w:numId w:val="45"/>
+                <w:numId w:val="46"/>
               </w:numPr>
               <w:spacing w:line="360" w:lineRule="auto"/>
               <w:ind w:left="1133.858267716535" w:hanging="360"/>
@@ -7635,7 +7635,7 @@
               <w:widowControl w:val="0"/>
               <w:numPr>
                 <w:ilvl w:val="0"/>
-                <w:numId w:val="45"/>
+                <w:numId w:val="46"/>
               </w:numPr>
               <w:spacing w:line="360" w:lineRule="auto"/>
               <w:ind w:left="1133.858267716535" w:hanging="360"/>
@@ -7661,7 +7661,7 @@
               <w:widowControl w:val="0"/>
               <w:numPr>
                 <w:ilvl w:val="0"/>
-                <w:numId w:val="45"/>
+                <w:numId w:val="46"/>
               </w:numPr>
               <w:spacing w:line="360" w:lineRule="auto"/>
               <w:ind w:left="1133.858267716535" w:hanging="360"/>
@@ -7705,7 +7705,7 @@
               <w:widowControl w:val="0"/>
               <w:numPr>
                 <w:ilvl w:val="0"/>
-                <w:numId w:val="45"/>
+                <w:numId w:val="46"/>
               </w:numPr>
               <w:spacing w:line="360" w:lineRule="auto"/>
               <w:ind w:left="1133.858267716535" w:hanging="360"/>
@@ -7757,7 +7757,7 @@
               <w:widowControl w:val="0"/>
               <w:numPr>
                 <w:ilvl w:val="0"/>
-                <w:numId w:val="31"/>
+                <w:numId w:val="32"/>
               </w:numPr>
               <w:spacing w:line="360" w:lineRule="auto"/>
               <w:ind w:left="1133.858267716535" w:hanging="360"/>
@@ -7801,7 +7801,7 @@
               <w:widowControl w:val="0"/>
               <w:numPr>
                 <w:ilvl w:val="0"/>
-                <w:numId w:val="31"/>
+                <w:numId w:val="32"/>
               </w:numPr>
               <w:spacing w:line="360" w:lineRule="auto"/>
               <w:ind w:left="1133.858267716535" w:hanging="360"/>
@@ -7827,7 +7827,7 @@
               <w:widowControl w:val="0"/>
               <w:numPr>
                 <w:ilvl w:val="0"/>
-                <w:numId w:val="31"/>
+                <w:numId w:val="32"/>
               </w:numPr>
               <w:spacing w:line="360" w:lineRule="auto"/>
               <w:ind w:left="1133.858267716535" w:hanging="360"/>
@@ -7871,7 +7871,7 @@
               <w:widowControl w:val="0"/>
               <w:numPr>
                 <w:ilvl w:val="0"/>
-                <w:numId w:val="31"/>
+                <w:numId w:val="32"/>
               </w:numPr>
               <w:spacing w:line="360" w:lineRule="auto"/>
               <w:ind w:left="1133.858267716535" w:hanging="360"/>
@@ -8164,7 +8164,7 @@
               <w:widowControl w:val="0"/>
               <w:numPr>
                 <w:ilvl w:val="0"/>
-                <w:numId w:val="49"/>
+                <w:numId w:val="50"/>
               </w:numPr>
               <w:spacing w:line="360" w:lineRule="auto"/>
               <w:ind w:left="720" w:hanging="360"/>
@@ -8212,7 +8212,7 @@
               <w:widowControl w:val="0"/>
               <w:numPr>
                 <w:ilvl w:val="0"/>
-                <w:numId w:val="28"/>
+                <w:numId w:val="29"/>
               </w:numPr>
               <w:spacing w:line="360" w:lineRule="auto"/>
               <w:ind w:left="720" w:hanging="360"/>
@@ -8280,7 +8280,7 @@
               <w:widowControl w:val="0"/>
               <w:numPr>
                 <w:ilvl w:val="0"/>
-                <w:numId w:val="42"/>
+                <w:numId w:val="43"/>
               </w:numPr>
               <w:spacing w:line="360" w:lineRule="auto"/>
               <w:ind w:left="720" w:hanging="360"/>
@@ -9595,7 +9595,7 @@
               <w:widowControl w:val="0"/>
               <w:numPr>
                 <w:ilvl w:val="0"/>
-                <w:numId w:val="29"/>
+                <w:numId w:val="30"/>
               </w:numPr>
               <w:spacing w:line="360" w:lineRule="auto"/>
               <w:ind w:left="720" w:hanging="360"/>
@@ -9621,7 +9621,7 @@
               <w:widowControl w:val="0"/>
               <w:numPr>
                 <w:ilvl w:val="0"/>
-                <w:numId w:val="40"/>
+                <w:numId w:val="41"/>
               </w:numPr>
               <w:spacing w:line="360" w:lineRule="auto"/>
               <w:ind w:left="1133.858267716535" w:hanging="360"/>
@@ -9647,7 +9647,7 @@
               <w:widowControl w:val="0"/>
               <w:numPr>
                 <w:ilvl w:val="0"/>
-                <w:numId w:val="40"/>
+                <w:numId w:val="41"/>
               </w:numPr>
               <w:spacing w:line="360" w:lineRule="auto"/>
               <w:ind w:left="1133.858267716535" w:hanging="360"/>
@@ -9673,7 +9673,7 @@
               <w:widowControl w:val="0"/>
               <w:numPr>
                 <w:ilvl w:val="0"/>
-                <w:numId w:val="40"/>
+                <w:numId w:val="41"/>
               </w:numPr>
               <w:spacing w:line="360" w:lineRule="auto"/>
               <w:ind w:left="1133.858267716535" w:hanging="360"/>
@@ -9699,7 +9699,7 @@
               <w:widowControl w:val="0"/>
               <w:numPr>
                 <w:ilvl w:val="0"/>
-                <w:numId w:val="40"/>
+                <w:numId w:val="41"/>
               </w:numPr>
               <w:spacing w:line="360" w:lineRule="auto"/>
               <w:ind w:left="1133.858267716535" w:hanging="360"/>
@@ -9725,7 +9725,7 @@
               <w:widowControl w:val="0"/>
               <w:numPr>
                 <w:ilvl w:val="0"/>
-                <w:numId w:val="40"/>
+                <w:numId w:val="41"/>
               </w:numPr>
               <w:spacing w:line="360" w:lineRule="auto"/>
               <w:ind w:left="1133.858267716535" w:hanging="360"/>
@@ -9751,7 +9751,7 @@
               <w:widowControl w:val="0"/>
               <w:numPr>
                 <w:ilvl w:val="0"/>
-                <w:numId w:val="29"/>
+                <w:numId w:val="30"/>
               </w:numPr>
               <w:spacing w:line="360" w:lineRule="auto"/>
               <w:ind w:left="720" w:hanging="360"/>
@@ -9777,7 +9777,7 @@
               <w:widowControl w:val="0"/>
               <w:numPr>
                 <w:ilvl w:val="0"/>
-                <w:numId w:val="27"/>
+                <w:numId w:val="28"/>
               </w:numPr>
               <w:spacing w:line="360" w:lineRule="auto"/>
               <w:ind w:left="1133.858267716535" w:hanging="360"/>
@@ -9803,7 +9803,7 @@
               <w:widowControl w:val="0"/>
               <w:numPr>
                 <w:ilvl w:val="0"/>
-                <w:numId w:val="27"/>
+                <w:numId w:val="28"/>
               </w:numPr>
               <w:spacing w:line="360" w:lineRule="auto"/>
               <w:ind w:left="1133.858267716535" w:hanging="360"/>
@@ -9829,7 +9829,7 @@
               <w:widowControl w:val="0"/>
               <w:numPr>
                 <w:ilvl w:val="0"/>
-                <w:numId w:val="27"/>
+                <w:numId w:val="28"/>
               </w:numPr>
               <w:spacing w:line="360" w:lineRule="auto"/>
               <w:ind w:left="1133.858267716535" w:hanging="360"/>
@@ -9855,7 +9855,7 @@
               <w:widowControl w:val="0"/>
               <w:numPr>
                 <w:ilvl w:val="0"/>
-                <w:numId w:val="27"/>
+                <w:numId w:val="28"/>
               </w:numPr>
               <w:spacing w:line="360" w:lineRule="auto"/>
               <w:ind w:left="1133.858267716535" w:hanging="360"/>
@@ -9881,7 +9881,7 @@
               <w:widowControl w:val="0"/>
               <w:numPr>
                 <w:ilvl w:val="0"/>
-                <w:numId w:val="29"/>
+                <w:numId w:val="30"/>
               </w:numPr>
               <w:spacing w:line="360" w:lineRule="auto"/>
               <w:ind w:left="720" w:hanging="360"/>
@@ -9907,7 +9907,7 @@
               <w:widowControl w:val="0"/>
               <w:numPr>
                 <w:ilvl w:val="0"/>
-                <w:numId w:val="35"/>
+                <w:numId w:val="36"/>
               </w:numPr>
               <w:spacing w:line="360" w:lineRule="auto"/>
               <w:ind w:left="1133.858267716535" w:hanging="360"/>
@@ -9933,7 +9933,7 @@
               <w:widowControl w:val="0"/>
               <w:numPr>
                 <w:ilvl w:val="0"/>
-                <w:numId w:val="35"/>
+                <w:numId w:val="36"/>
               </w:numPr>
               <w:spacing w:line="360" w:lineRule="auto"/>
               <w:ind w:left="1133.858267716535" w:hanging="360"/>
@@ -9959,7 +9959,7 @@
               <w:widowControl w:val="0"/>
               <w:numPr>
                 <w:ilvl w:val="0"/>
-                <w:numId w:val="35"/>
+                <w:numId w:val="36"/>
               </w:numPr>
               <w:spacing w:line="360" w:lineRule="auto"/>
               <w:ind w:left="1133.858267716535" w:hanging="360"/>
@@ -9985,7 +9985,7 @@
               <w:widowControl w:val="0"/>
               <w:numPr>
                 <w:ilvl w:val="0"/>
-                <w:numId w:val="35"/>
+                <w:numId w:val="36"/>
               </w:numPr>
               <w:spacing w:line="360" w:lineRule="auto"/>
               <w:ind w:left="1133.858267716535" w:hanging="360"/>
@@ -10011,7 +10011,7 @@
               <w:widowControl w:val="0"/>
               <w:numPr>
                 <w:ilvl w:val="0"/>
-                <w:numId w:val="29"/>
+                <w:numId w:val="30"/>
               </w:numPr>
               <w:spacing w:line="360" w:lineRule="auto"/>
               <w:ind w:left="720" w:hanging="360"/>
@@ -10167,7 +10167,7 @@
               <w:widowControl w:val="0"/>
               <w:numPr>
                 <w:ilvl w:val="0"/>
-                <w:numId w:val="32"/>
+                <w:numId w:val="33"/>
               </w:numPr>
               <w:spacing w:line="360" w:lineRule="auto"/>
               <w:ind w:left="1133.858267716535" w:hanging="360"/>
@@ -10193,7 +10193,7 @@
               <w:widowControl w:val="0"/>
               <w:numPr>
                 <w:ilvl w:val="0"/>
-                <w:numId w:val="32"/>
+                <w:numId w:val="33"/>
               </w:numPr>
               <w:spacing w:line="360" w:lineRule="auto"/>
               <w:ind w:left="1133.858267716535" w:hanging="360"/>
@@ -10219,7 +10219,7 @@
               <w:widowControl w:val="0"/>
               <w:numPr>
                 <w:ilvl w:val="0"/>
-                <w:numId w:val="32"/>
+                <w:numId w:val="33"/>
               </w:numPr>
               <w:spacing w:line="360" w:lineRule="auto"/>
               <w:ind w:left="1133.858267716535" w:hanging="360"/>
@@ -10263,7 +10263,7 @@
               <w:widowControl w:val="0"/>
               <w:numPr>
                 <w:ilvl w:val="0"/>
-                <w:numId w:val="32"/>
+                <w:numId w:val="33"/>
               </w:numPr>
               <w:spacing w:line="360" w:lineRule="auto"/>
               <w:ind w:left="1133.858267716535" w:hanging="360"/>
@@ -10481,7 +10481,7 @@
               <w:widowControl w:val="0"/>
               <w:numPr>
                 <w:ilvl w:val="0"/>
-                <w:numId w:val="47"/>
+                <w:numId w:val="48"/>
               </w:numPr>
               <w:spacing w:line="360" w:lineRule="auto"/>
               <w:ind w:left="1133.858267716535" w:hanging="360"/>
@@ -10507,7 +10507,7 @@
               <w:widowControl w:val="0"/>
               <w:numPr>
                 <w:ilvl w:val="0"/>
-                <w:numId w:val="47"/>
+                <w:numId w:val="48"/>
               </w:numPr>
               <w:spacing w:line="360" w:lineRule="auto"/>
               <w:ind w:left="1133.858267716535" w:hanging="360"/>
@@ -10533,7 +10533,7 @@
               <w:widowControl w:val="0"/>
               <w:numPr>
                 <w:ilvl w:val="0"/>
-                <w:numId w:val="47"/>
+                <w:numId w:val="48"/>
               </w:numPr>
               <w:spacing w:line="360" w:lineRule="auto"/>
               <w:ind w:left="1133.858267716535" w:hanging="360"/>
@@ -10777,7 +10777,7 @@
               <w:widowControl w:val="0"/>
               <w:numPr>
                 <w:ilvl w:val="0"/>
-                <w:numId w:val="41"/>
+                <w:numId w:val="42"/>
               </w:numPr>
               <w:spacing w:line="360" w:lineRule="auto"/>
               <w:ind w:left="720" w:hanging="360"/>
@@ -10915,7 +10915,7 @@
               <w:widowControl w:val="0"/>
               <w:numPr>
                 <w:ilvl w:val="0"/>
-                <w:numId w:val="46"/>
+                <w:numId w:val="47"/>
               </w:numPr>
               <w:spacing w:line="360" w:lineRule="auto"/>
               <w:ind w:left="720" w:hanging="360"/>
@@ -11053,143 +11053,143 @@
               <w:widowControl w:val="0"/>
               <w:numPr>
                 <w:ilvl w:val="0"/>
+                <w:numId w:val="35"/>
+              </w:numPr>
+              <w:spacing w:line="360" w:lineRule="auto"/>
+              <w:ind w:left="720" w:hanging="360"/>
+              <w:rPr>
+                <w:rFonts w:ascii="Times New Roman" w:cs="Times New Roman" w:eastAsia="Times New Roman" w:hAnsi="Times New Roman"/>
+                <w:sz w:val="24"/>
+                <w:szCs w:val="24"/>
+              </w:rPr>
+            </w:pPr>
+            <w:r>
+              <w:rPr>
+                <w:rFonts w:ascii="Times New Roman" w:cs="Times New Roman" w:eastAsia="Times New Roman" w:hAnsi="Times New Roman"/>
+                <w:sz w:val="24"/>
+                <w:szCs w:val="24"/>
+                <w:rtl w:val="0"/>
+              </w:rPr>
+              <w:t xml:space="preserve">Código de estado de la respuesta sea 200. Esto indica que la solicitud para acceder a la configuración del usuario se procesó correctamente y se obtuvo una respuesta exitosa.</w:t>
+            </w:r>
+          </w:p>
+          <w:p>
+            <w:pPr>
+              <w:widowControl w:val="0"/>
+              <w:spacing w:line="360" w:lineRule="auto"/>
+              <w:ind w:left="0" w:firstLine="0"/>
+              <w:rPr>
+                <w:rFonts w:ascii="Times New Roman" w:cs="Times New Roman" w:eastAsia="Times New Roman" w:hAnsi="Times New Roman"/>
+                <w:b w:val="1"/>
+                <w:sz w:val="24"/>
+                <w:szCs w:val="24"/>
+              </w:rPr>
+            </w:pPr>
+            <w:r>
+              <w:rPr>
+                <w:rFonts w:ascii="Times New Roman" w:cs="Times New Roman" w:eastAsia="Times New Roman" w:hAnsi="Times New Roman"/>
+                <w:b w:val="1"/>
+                <w:sz w:val="24"/>
+                <w:szCs w:val="24"/>
+                <w:rtl w:val="0"/>
+              </w:rPr>
+              <w:t xml:space="preserve">Método ‘</w:t>
+            </w:r>
+            <w:r>
+              <w:rPr>
+                <w:rFonts w:ascii="Times New Roman" w:cs="Times New Roman" w:eastAsia="Times New Roman" w:hAnsi="Times New Roman"/>
+                <w:b w:val="1"/>
+                <w:sz w:val="24"/>
+                <w:szCs w:val="24"/>
+                <w:rtl w:val="0"/>
+              </w:rPr>
+              <w:t xml:space="preserve">test_confirm_user_config</w:t>
+            </w:r>
+            <w:r>
+              <w:rPr>
+                <w:rFonts w:ascii="Times New Roman" w:cs="Times New Roman" w:eastAsia="Times New Roman" w:hAnsi="Times New Roman"/>
+                <w:b w:val="1"/>
+                <w:sz w:val="24"/>
+                <w:szCs w:val="24"/>
+                <w:rtl w:val="0"/>
+              </w:rPr>
+              <w:t xml:space="preserve">’</w:t>
+            </w:r>
+          </w:p>
+          <w:p>
+            <w:pPr>
+              <w:widowControl w:val="0"/>
+              <w:numPr>
+                <w:ilvl w:val="0"/>
+                <w:numId w:val="27"/>
+              </w:numPr>
+              <w:spacing w:line="360" w:lineRule="auto"/>
+              <w:ind w:left="720" w:hanging="360"/>
+              <w:rPr>
+                <w:rFonts w:ascii="Times New Roman" w:cs="Times New Roman" w:eastAsia="Times New Roman" w:hAnsi="Times New Roman"/>
+                <w:sz w:val="24"/>
+                <w:szCs w:val="24"/>
+              </w:rPr>
+            </w:pPr>
+            <w:r>
+              <w:rPr>
+                <w:rFonts w:ascii="Times New Roman" w:cs="Times New Roman" w:eastAsia="Times New Roman" w:hAnsi="Times New Roman"/>
+                <w:sz w:val="24"/>
+                <w:szCs w:val="24"/>
+                <w:rtl w:val="0"/>
+              </w:rPr>
+              <w:t xml:space="preserve">Código de estado de la respuesta sea 200. Esto indica que la solicitud para confirmar la configuración del usuario se procesó correctamente y se obtuvo una respuesta exitosa.</w:t>
+            </w:r>
+          </w:p>
+          <w:p>
+            <w:pPr>
+              <w:widowControl w:val="0"/>
+              <w:spacing w:line="360" w:lineRule="auto"/>
+              <w:ind w:left="0" w:firstLine="0"/>
+              <w:rPr>
+                <w:rFonts w:ascii="Times New Roman" w:cs="Times New Roman" w:eastAsia="Times New Roman" w:hAnsi="Times New Roman"/>
+                <w:b w:val="1"/>
+                <w:sz w:val="24"/>
+                <w:szCs w:val="24"/>
+              </w:rPr>
+            </w:pPr>
+            <w:r>
+              <w:rPr>
+                <w:rFonts w:ascii="Times New Roman" w:cs="Times New Roman" w:eastAsia="Times New Roman" w:hAnsi="Times New Roman"/>
+                <w:b w:val="1"/>
+                <w:sz w:val="24"/>
+                <w:szCs w:val="24"/>
+                <w:rtl w:val="0"/>
+              </w:rPr>
+              <w:t xml:space="preserve">Método ‘</w:t>
+            </w:r>
+            <w:r>
+              <w:rPr>
+                <w:rFonts w:ascii="Times New Roman" w:cs="Times New Roman" w:eastAsia="Times New Roman" w:hAnsi="Times New Roman"/>
+                <w:b w:val="1"/>
+                <w:sz w:val="24"/>
+                <w:szCs w:val="24"/>
+                <w:rtl w:val="0"/>
+              </w:rPr>
+              <w:t xml:space="preserve">test_shopping_history</w:t>
+            </w:r>
+            <w:r>
+              <w:rPr>
+                <w:rFonts w:ascii="Times New Roman" w:cs="Times New Roman" w:eastAsia="Times New Roman" w:hAnsi="Times New Roman"/>
+                <w:b w:val="1"/>
+                <w:sz w:val="24"/>
+                <w:szCs w:val="24"/>
+                <w:rtl w:val="0"/>
+              </w:rPr>
+              <w:t xml:space="preserve">’</w:t>
+            </w:r>
+          </w:p>
+          <w:p>
+            <w:pPr>
+              <w:widowControl w:val="0"/>
+              <w:numPr>
+                <w:ilvl w:val="0"/>
                 <w:numId w:val="34"/>
-              </w:numPr>
-              <w:spacing w:line="360" w:lineRule="auto"/>
-              <w:ind w:left="720" w:hanging="360"/>
-              <w:rPr>
-                <w:rFonts w:ascii="Times New Roman" w:cs="Times New Roman" w:eastAsia="Times New Roman" w:hAnsi="Times New Roman"/>
-                <w:sz w:val="24"/>
-                <w:szCs w:val="24"/>
-              </w:rPr>
-            </w:pPr>
-            <w:r>
-              <w:rPr>
-                <w:rFonts w:ascii="Times New Roman" w:cs="Times New Roman" w:eastAsia="Times New Roman" w:hAnsi="Times New Roman"/>
-                <w:sz w:val="24"/>
-                <w:szCs w:val="24"/>
-                <w:rtl w:val="0"/>
-              </w:rPr>
-              <w:t xml:space="preserve">Código de estado de la respuesta sea 200. Esto indica que la solicitud para acceder a la configuración del usuario se procesó correctamente y se obtuvo una respuesta exitosa.</w:t>
-            </w:r>
-          </w:p>
-          <w:p>
-            <w:pPr>
-              <w:widowControl w:val="0"/>
-              <w:spacing w:line="360" w:lineRule="auto"/>
-              <w:ind w:left="0" w:firstLine="0"/>
-              <w:rPr>
-                <w:rFonts w:ascii="Times New Roman" w:cs="Times New Roman" w:eastAsia="Times New Roman" w:hAnsi="Times New Roman"/>
-                <w:b w:val="1"/>
-                <w:sz w:val="24"/>
-                <w:szCs w:val="24"/>
-              </w:rPr>
-            </w:pPr>
-            <w:r>
-              <w:rPr>
-                <w:rFonts w:ascii="Times New Roman" w:cs="Times New Roman" w:eastAsia="Times New Roman" w:hAnsi="Times New Roman"/>
-                <w:b w:val="1"/>
-                <w:sz w:val="24"/>
-                <w:szCs w:val="24"/>
-                <w:rtl w:val="0"/>
-              </w:rPr>
-              <w:t xml:space="preserve">Método ‘</w:t>
-            </w:r>
-            <w:r>
-              <w:rPr>
-                <w:rFonts w:ascii="Times New Roman" w:cs="Times New Roman" w:eastAsia="Times New Roman" w:hAnsi="Times New Roman"/>
-                <w:b w:val="1"/>
-                <w:sz w:val="24"/>
-                <w:szCs w:val="24"/>
-                <w:rtl w:val="0"/>
-              </w:rPr>
-              <w:t xml:space="preserve">test_confirm_user_config</w:t>
-            </w:r>
-            <w:r>
-              <w:rPr>
-                <w:rFonts w:ascii="Times New Roman" w:cs="Times New Roman" w:eastAsia="Times New Roman" w:hAnsi="Times New Roman"/>
-                <w:b w:val="1"/>
-                <w:sz w:val="24"/>
-                <w:szCs w:val="24"/>
-                <w:rtl w:val="0"/>
-              </w:rPr>
-              <w:t xml:space="preserve">’</w:t>
-            </w:r>
-          </w:p>
-          <w:p>
-            <w:pPr>
-              <w:widowControl w:val="0"/>
-              <w:numPr>
-                <w:ilvl w:val="0"/>
-                <w:numId w:val="26"/>
-              </w:numPr>
-              <w:spacing w:line="360" w:lineRule="auto"/>
-              <w:ind w:left="720" w:hanging="360"/>
-              <w:rPr>
-                <w:rFonts w:ascii="Times New Roman" w:cs="Times New Roman" w:eastAsia="Times New Roman" w:hAnsi="Times New Roman"/>
-                <w:sz w:val="24"/>
-                <w:szCs w:val="24"/>
-              </w:rPr>
-            </w:pPr>
-            <w:r>
-              <w:rPr>
-                <w:rFonts w:ascii="Times New Roman" w:cs="Times New Roman" w:eastAsia="Times New Roman" w:hAnsi="Times New Roman"/>
-                <w:sz w:val="24"/>
-                <w:szCs w:val="24"/>
-                <w:rtl w:val="0"/>
-              </w:rPr>
-              <w:t xml:space="preserve">Código de estado de la respuesta sea 200. Esto indica que la solicitud para confirmar la configuración del usuario se procesó correctamente y se obtuvo una respuesta exitosa.</w:t>
-            </w:r>
-          </w:p>
-          <w:p>
-            <w:pPr>
-              <w:widowControl w:val="0"/>
-              <w:spacing w:line="360" w:lineRule="auto"/>
-              <w:ind w:left="0" w:firstLine="0"/>
-              <w:rPr>
-                <w:rFonts w:ascii="Times New Roman" w:cs="Times New Roman" w:eastAsia="Times New Roman" w:hAnsi="Times New Roman"/>
-                <w:b w:val="1"/>
-                <w:sz w:val="24"/>
-                <w:szCs w:val="24"/>
-              </w:rPr>
-            </w:pPr>
-            <w:r>
-              <w:rPr>
-                <w:rFonts w:ascii="Times New Roman" w:cs="Times New Roman" w:eastAsia="Times New Roman" w:hAnsi="Times New Roman"/>
-                <w:b w:val="1"/>
-                <w:sz w:val="24"/>
-                <w:szCs w:val="24"/>
-                <w:rtl w:val="0"/>
-              </w:rPr>
-              <w:t xml:space="preserve">Método ‘</w:t>
-            </w:r>
-            <w:r>
-              <w:rPr>
-                <w:rFonts w:ascii="Times New Roman" w:cs="Times New Roman" w:eastAsia="Times New Roman" w:hAnsi="Times New Roman"/>
-                <w:b w:val="1"/>
-                <w:sz w:val="24"/>
-                <w:szCs w:val="24"/>
-                <w:rtl w:val="0"/>
-              </w:rPr>
-              <w:t xml:space="preserve">test_shopping_history</w:t>
-            </w:r>
-            <w:r>
-              <w:rPr>
-                <w:rFonts w:ascii="Times New Roman" w:cs="Times New Roman" w:eastAsia="Times New Roman" w:hAnsi="Times New Roman"/>
-                <w:b w:val="1"/>
-                <w:sz w:val="24"/>
-                <w:szCs w:val="24"/>
-                <w:rtl w:val="0"/>
-              </w:rPr>
-              <w:t xml:space="preserve">’</w:t>
-            </w:r>
-          </w:p>
-          <w:p>
-            <w:pPr>
-              <w:widowControl w:val="0"/>
-              <w:numPr>
-                <w:ilvl w:val="0"/>
-                <w:numId w:val="33"/>
               </w:numPr>
               <w:spacing w:line="360" w:lineRule="auto"/>
               <w:ind w:left="720" w:hanging="360"/>
@@ -12062,12 +12062,12 @@
           <wp:inline distB="114300" distT="114300" distL="114300" distR="114300">
             <wp:extent cx="3128303" cy="2783970"/>
             <wp:effectExtent b="0" l="0" r="0" t="0"/>
-            <wp:docPr id="3" name="image3.png"/>
+            <wp:docPr id="3" name="image6.png"/>
             <a:graphic>
               <a:graphicData uri="http://schemas.openxmlformats.org/drawingml/2006/picture">
                 <pic:pic>
                   <pic:nvPicPr>
-                    <pic:cNvPr id="0" name="image3.png"/>
+                    <pic:cNvPr id="0" name="image6.png"/>
                     <pic:cNvPicPr preferRelativeResize="0"/>
                   </pic:nvPicPr>
                   <pic:blipFill>
@@ -12252,12 +12252,12 @@
           <wp:inline distB="114300" distT="114300" distL="114300" distR="114300">
             <wp:extent cx="2856338" cy="1774391"/>
             <wp:effectExtent b="0" l="0" r="0" t="0"/>
-            <wp:docPr id="1" name="image1.png"/>
+            <wp:docPr id="1" name="image2.png"/>
             <a:graphic>
               <a:graphicData uri="http://schemas.openxmlformats.org/drawingml/2006/picture">
                 <pic:pic>
                   <pic:nvPicPr>
-                    <pic:cNvPr id="0" name="image1.png"/>
+                    <pic:cNvPr id="0" name="image2.png"/>
                     <pic:cNvPicPr preferRelativeResize="0"/>
                   </pic:nvPicPr>
                   <pic:blipFill>
@@ -12437,12 +12437,12 @@
           <wp:inline distB="114300" distT="114300" distL="114300" distR="114300">
             <wp:extent cx="5738400" cy="2717800"/>
             <wp:effectExtent b="0" l="0" r="0" t="0"/>
-            <wp:docPr id="5" name="image4.png"/>
+            <wp:docPr id="5" name="image3.png"/>
             <a:graphic>
               <a:graphicData uri="http://schemas.openxmlformats.org/drawingml/2006/picture">
                 <pic:pic>
                   <pic:nvPicPr>
-                    <pic:cNvPr id="0" name="image4.png"/>
+                    <pic:cNvPr id="0" name="image3.png"/>
                     <pic:cNvPicPr preferRelativeResize="0"/>
                   </pic:nvPicPr>
                   <pic:blipFill>
@@ -12662,12 +12662,12 @@
           <wp:inline distB="114300" distT="114300" distL="114300" distR="114300">
             <wp:extent cx="4191000" cy="2000250"/>
             <wp:effectExtent b="0" l="0" r="0" t="0"/>
-            <wp:docPr id="6" name="image5.png"/>
+            <wp:docPr id="6" name="image7.png"/>
             <a:graphic>
               <a:graphicData uri="http://schemas.openxmlformats.org/drawingml/2006/picture">
                 <pic:pic>
                   <pic:nvPicPr>
-                    <pic:cNvPr id="0" name="image5.png"/>
+                    <pic:cNvPr id="0" name="image7.png"/>
                     <pic:cNvPicPr preferRelativeResize="0"/>
                   </pic:nvPicPr>
                   <pic:blipFill>
@@ -12855,12 +12855,12 @@
           <wp:inline distB="114300" distT="114300" distL="114300" distR="114300">
             <wp:extent cx="5399513" cy="2870011"/>
             <wp:effectExtent b="0" l="0" r="0" t="0"/>
-            <wp:docPr id="2" name="image2.png"/>
+            <wp:docPr id="2" name="image5.png"/>
             <a:graphic>
               <a:graphicData uri="http://schemas.openxmlformats.org/drawingml/2006/picture">
                 <pic:pic>
                   <pic:nvPicPr>
-                    <pic:cNvPr id="0" name="image2.png"/>
+                    <pic:cNvPr id="0" name="image5.png"/>
                     <pic:cNvPicPr preferRelativeResize="0"/>
                   </pic:nvPicPr>
                   <pic:blipFill>
@@ -13065,12 +13065,12 @@
           <wp:inline distB="114300" distT="114300" distL="114300" distR="114300">
             <wp:extent cx="5282775" cy="2437144"/>
             <wp:effectExtent b="0" l="0" r="0" t="0"/>
-            <wp:docPr id="7" name="image7.png"/>
+            <wp:docPr id="7" name="image4.png"/>
             <a:graphic>
               <a:graphicData uri="http://schemas.openxmlformats.org/drawingml/2006/picture">
                 <pic:pic>
                   <pic:nvPicPr>
-                    <pic:cNvPr id="0" name="image7.png"/>
+                    <pic:cNvPr id="0" name="image4.png"/>
                     <pic:cNvPicPr preferRelativeResize="0"/>
                   </pic:nvPicPr>
                   <pic:blipFill>
@@ -13240,12 +13240,12 @@
           <wp:inline distB="114300" distT="114300" distL="114300" distR="114300">
             <wp:extent cx="6137296" cy="2446762"/>
             <wp:effectExtent b="0" l="0" r="0" t="0"/>
-            <wp:docPr id="4" name="image6.png"/>
+            <wp:docPr id="4" name="image1.png"/>
             <a:graphic>
               <a:graphicData uri="http://schemas.openxmlformats.org/drawingml/2006/picture">
                 <pic:pic>
                   <pic:nvPicPr>
-                    <pic:cNvPr id="0" name="image6.png"/>
+                    <pic:cNvPr id="0" name="image1.png"/>
                     <pic:cNvPicPr preferRelativeResize="0"/>
                   </pic:nvPicPr>
                   <pic:blipFill>
@@ -13347,8 +13347,48 @@
     </w:p>
     <w:p>
       <w:pPr>
-        <w:pStyle w:val="Heading1"/>
         <w:spacing w:after="0" w:before="0" w:line="360" w:lineRule="auto"/>
+        <w:jc w:val="both"/>
+        <w:rPr>
+          <w:rFonts w:ascii="Times New Roman" w:cs="Times New Roman" w:eastAsia="Times New Roman" w:hAnsi="Times New Roman"/>
+          <w:sz w:val="24"/>
+          <w:szCs w:val="24"/>
+        </w:rPr>
+      </w:pPr>
+      <w:r>
+        <w:rPr>
+          <w:rFonts w:ascii="Times New Roman" w:cs="Times New Roman" w:eastAsia="Times New Roman" w:hAnsi="Times New Roman"/>
+          <w:sz w:val="24"/>
+          <w:szCs w:val="24"/>
+          <w:rtl w:val="0"/>
+        </w:rPr>
+        <w:t xml:space="preserve">Se efectuaron pruebas utilizando el comando “python3 manage .py test -v 1” para cada uno de los 7 test, los resultados obtenidos indican que todas las pruebas fueron exitosas, lo que sugiere que las funcionalidades de los requisitos funcionan correctamente. Se creó una base de datos de prueba para ejecutar las pruebas, y no se identificaron problemas en el sistema durante la ejecución de las mismas.Tener en cuenta que los tests se realizaron en conjunto con las pruebas anteriores, ya que cada vez que se incremente el programa se deberá ir realizando más pruebas para poder verificar si todo funciona correctamente.</w:t>
+      </w:r>
+    </w:p>
+    <w:p>
+      <w:pPr>
+        <w:spacing w:after="0" w:before="0" w:line="360" w:lineRule="auto"/>
+        <w:jc w:val="both"/>
+        <w:rPr>
+          <w:rFonts w:ascii="Times New Roman" w:cs="Times New Roman" w:eastAsia="Times New Roman" w:hAnsi="Times New Roman"/>
+          <w:sz w:val="24"/>
+          <w:szCs w:val="24"/>
+        </w:rPr>
+      </w:pPr>
+      <w:r>
+        <w:rPr>
+          <w:rFonts w:ascii="Times New Roman" w:cs="Times New Roman" w:eastAsia="Times New Roman" w:hAnsi="Times New Roman"/>
+          <w:sz w:val="24"/>
+          <w:szCs w:val="24"/>
+          <w:rtl w:val="0"/>
+        </w:rPr>
+        <w:t xml:space="preserve">Es importante tener en cuenta que cada prueba incluyó dos métodos diferentes para verificar si la funcionalidad funciona correctamente, lo que asegura una mayor precisión en la validación de los resultados.</w:t>
+      </w:r>
+    </w:p>
+    <w:p>
+      <w:pPr>
+        <w:spacing w:after="240" w:before="240" w:line="360" w:lineRule="auto"/>
+        <w:jc w:val="both"/>
         <w:rPr>
           <w:rFonts w:ascii="Times New Roman" w:cs="Times New Roman" w:eastAsia="Times New Roman" w:hAnsi="Times New Roman"/>
           <w:b w:val="1"/>
@@ -13356,17 +13396,135 @@
           <w:szCs w:val="24"/>
         </w:rPr>
       </w:pPr>
-      <w:bookmarkStart w:colFirst="0" w:colLast="0" w:name="_nkcpktyakvhq" w:id="19"/>
-      <w:bookmarkEnd w:id="19"/>
-      <w:r>
+      <w:r>
+        <w:rPr>
+          <w:rtl w:val="0"/>
+        </w:rPr>
+      </w:r>
+    </w:p>
+    <w:p>
+      <w:pPr>
+        <w:spacing w:after="240" w:before="240" w:line="360" w:lineRule="auto"/>
+        <w:jc w:val="both"/>
         <w:rPr>
           <w:rFonts w:ascii="Times New Roman" w:cs="Times New Roman" w:eastAsia="Times New Roman" w:hAnsi="Times New Roman"/>
           <w:b w:val="1"/>
           <w:sz w:val="24"/>
           <w:szCs w:val="24"/>
+        </w:rPr>
+      </w:pPr>
+      <w:r>
+        <w:rPr>
+          <w:rFonts w:ascii="Times New Roman" w:cs="Times New Roman" w:eastAsia="Times New Roman" w:hAnsi="Times New Roman"/>
+          <w:b w:val="1"/>
+          <w:sz w:val="24"/>
+          <w:szCs w:val="24"/>
           <w:rtl w:val="0"/>
         </w:rPr>
         <w:t xml:space="preserve">5. Conclusiones</w:t>
+      </w:r>
+    </w:p>
+    <w:p>
+      <w:pPr>
+        <w:numPr>
+          <w:ilvl w:val="0"/>
+          <w:numId w:val="26"/>
+        </w:numPr>
+        <w:spacing w:after="0" w:afterAutospacing="0" w:before="240" w:line="360" w:lineRule="auto"/>
+        <w:ind w:left="720" w:hanging="360"/>
+        <w:jc w:val="both"/>
+        <w:rPr>
+          <w:rFonts w:ascii="Times New Roman" w:cs="Times New Roman" w:eastAsia="Times New Roman" w:hAnsi="Times New Roman"/>
+          <w:b w:val="1"/>
+          <w:sz w:val="24"/>
+          <w:szCs w:val="24"/>
+        </w:rPr>
+      </w:pPr>
+      <w:r>
+        <w:rPr>
+          <w:rFonts w:ascii="Times New Roman" w:cs="Times New Roman" w:eastAsia="Times New Roman" w:hAnsi="Times New Roman"/>
+          <w:sz w:val="24"/>
+          <w:szCs w:val="24"/>
+          <w:rtl w:val="0"/>
+        </w:rPr>
+        <w:t xml:space="preserve">Las siete pruebas presentadas demuestran la importancia de realizar pruebas durante el proceso de desarrollo de software. Estas pruebas son fundamentales para asegurar que el software cumpla con las expectativas y funcione de manera adecuada. Cada una de las pruebas se enfocó en verificar el funcionamiento correcto de diferentes componentes de la aplicación, utilizando diferentes enfoques de prueba. En resumen, estas pruebas son esenciales para garantizar la calidad y el correcto desempeño del software desarrollado.</w:t>
+      </w:r>
+    </w:p>
+    <w:p>
+      <w:pPr>
+        <w:numPr>
+          <w:ilvl w:val="0"/>
+          <w:numId w:val="26"/>
+        </w:numPr>
+        <w:spacing w:after="0" w:afterAutospacing="0" w:before="0" w:beforeAutospacing="0" w:line="360" w:lineRule="auto"/>
+        <w:ind w:left="720" w:hanging="360"/>
+        <w:jc w:val="both"/>
+        <w:rPr>
+          <w:rFonts w:ascii="Times New Roman" w:cs="Times New Roman" w:eastAsia="Times New Roman" w:hAnsi="Times New Roman"/>
+          <w:sz w:val="24"/>
+          <w:szCs w:val="24"/>
+        </w:rPr>
+      </w:pPr>
+      <w:r>
+        <w:rPr>
+          <w:rFonts w:ascii="Times New Roman" w:cs="Times New Roman" w:eastAsia="Times New Roman" w:hAnsi="Times New Roman"/>
+          <w:sz w:val="24"/>
+          <w:szCs w:val="24"/>
+          <w:rtl w:val="0"/>
+        </w:rPr>
+        <w:t xml:space="preserve">Además, es notable que en cada caso se llevó a cabo una evaluación completa de las diversas funcionalidades. Esto se logra configurando los elementos necesarios, realizando solicitudes GET y POST, comprobando las respuestas HTTP, verificando las redirecciones y ejecutando múltiples afirmaciones y validaciones. En todos los casos, se pudo confirmar que la aplicación operaba sin inconvenientes y que no se detectaron errores ni problemas durante las pruebas.</w:t>
+      </w:r>
+    </w:p>
+    <w:p>
+      <w:pPr>
+        <w:numPr>
+          <w:ilvl w:val="0"/>
+          <w:numId w:val="26"/>
+        </w:numPr>
+        <w:spacing w:after="0" w:afterAutospacing="0" w:before="0" w:beforeAutospacing="0" w:line="360" w:lineRule="auto"/>
+        <w:ind w:left="720" w:hanging="360"/>
+        <w:jc w:val="both"/>
+        <w:rPr>
+          <w:rFonts w:ascii="Times New Roman" w:cs="Times New Roman" w:eastAsia="Times New Roman" w:hAnsi="Times New Roman"/>
+          <w:sz w:val="24"/>
+          <w:szCs w:val="24"/>
+          <w:u w:val="none"/>
+        </w:rPr>
+      </w:pPr>
+      <w:r>
+        <w:rPr>
+          <w:rFonts w:ascii="Times New Roman" w:cs="Times New Roman" w:eastAsia="Times New Roman" w:hAnsi="Times New Roman"/>
+          <w:sz w:val="24"/>
+          <w:szCs w:val="24"/>
+          <w:rtl w:val="0"/>
+        </w:rPr>
+        <w:t xml:space="preserve">Respecto al requisito 6 nos damos cuenta que el caso de uso "Ver historial de compras" es importante porque permite a los usuarios acceder y visualizar información relevante sobre sus compras anteriores, lo que brinda transparencia, facilita la gestión de problemas y mejora la experiencia del usuario en la plataforma de compras en línea. Al obtener una respuesta con un código de estado 200 (OK), se comprueba que las vistas se cargan correctamente y no se producen errores importantes durante el proceso.</w:t>
+      </w:r>
+    </w:p>
+    <w:p>
+      <w:pPr>
+        <w:numPr>
+          <w:ilvl w:val="0"/>
+          <w:numId w:val="26"/>
+        </w:numPr>
+        <w:spacing w:after="240" w:before="0" w:beforeAutospacing="0" w:line="360" w:lineRule="auto"/>
+        <w:ind w:left="720" w:hanging="360"/>
+        <w:jc w:val="both"/>
+        <w:rPr>
+          <w:rFonts w:ascii="Times New Roman" w:cs="Times New Roman" w:eastAsia="Times New Roman" w:hAnsi="Times New Roman"/>
+          <w:sz w:val="24"/>
+          <w:szCs w:val="24"/>
+          <w:u w:val="none"/>
+        </w:rPr>
+      </w:pPr>
+      <w:r>
+        <w:rPr>
+          <w:rFonts w:ascii="Times New Roman" w:cs="Times New Roman" w:eastAsia="Times New Roman" w:hAnsi="Times New Roman"/>
+          <w:sz w:val="24"/>
+          <w:szCs w:val="24"/>
+          <w:rtl w:val="0"/>
+        </w:rPr>
+        <w:t xml:space="preserve">Respecto al requisito 7 podemos darnos cuenta de el caso de uso "Realizar compras" es importante porque facilita la experiencia de compra, asegura transacciones exitosas, contribuye a la funcionalidad del sistema y genera ingresos para el negocio. Es un componente clave en el proceso de compras en línea y se centra en proporcionar una experiencia satisfactoria para los clientes. Al obtener una respuesta con un código de estado 200 (OK), se comprueba que las vistas se cargan correctamente y no se producen errores importantes durante el proceso.</w:t>
       </w:r>
     </w:p>
     <w:p>
@@ -16495,6 +16653,116 @@
   <w:abstractNum w:abstractNumId="29">
     <w:lvl w:ilvl="0">
       <w:start w:val="1"/>
+      <w:numFmt w:val="bullet"/>
+      <w:lvlText w:val="●"/>
+      <w:lvlJc w:val="left"/>
+      <w:pPr>
+        <w:ind w:left="720" w:hanging="360"/>
+      </w:pPr>
+      <w:rPr>
+        <w:u w:val="none"/>
+      </w:rPr>
+    </w:lvl>
+    <w:lvl w:ilvl="1">
+      <w:start w:val="1"/>
+      <w:numFmt w:val="bullet"/>
+      <w:lvlText w:val="○"/>
+      <w:lvlJc w:val="left"/>
+      <w:pPr>
+        <w:ind w:left="1440" w:hanging="360"/>
+      </w:pPr>
+      <w:rPr>
+        <w:u w:val="none"/>
+      </w:rPr>
+    </w:lvl>
+    <w:lvl w:ilvl="2">
+      <w:start w:val="1"/>
+      <w:numFmt w:val="bullet"/>
+      <w:lvlText w:val="■"/>
+      <w:lvlJc w:val="left"/>
+      <w:pPr>
+        <w:ind w:left="2160" w:hanging="360"/>
+      </w:pPr>
+      <w:rPr>
+        <w:u w:val="none"/>
+      </w:rPr>
+    </w:lvl>
+    <w:lvl w:ilvl="3">
+      <w:start w:val="1"/>
+      <w:numFmt w:val="bullet"/>
+      <w:lvlText w:val="●"/>
+      <w:lvlJc w:val="left"/>
+      <w:pPr>
+        <w:ind w:left="2880" w:hanging="360"/>
+      </w:pPr>
+      <w:rPr>
+        <w:u w:val="none"/>
+      </w:rPr>
+    </w:lvl>
+    <w:lvl w:ilvl="4">
+      <w:start w:val="1"/>
+      <w:numFmt w:val="bullet"/>
+      <w:lvlText w:val="○"/>
+      <w:lvlJc w:val="left"/>
+      <w:pPr>
+        <w:ind w:left="3600" w:hanging="360"/>
+      </w:pPr>
+      <w:rPr>
+        <w:u w:val="none"/>
+      </w:rPr>
+    </w:lvl>
+    <w:lvl w:ilvl="5">
+      <w:start w:val="1"/>
+      <w:numFmt w:val="bullet"/>
+      <w:lvlText w:val="■"/>
+      <w:lvlJc w:val="left"/>
+      <w:pPr>
+        <w:ind w:left="4320" w:hanging="360"/>
+      </w:pPr>
+      <w:rPr>
+        <w:u w:val="none"/>
+      </w:rPr>
+    </w:lvl>
+    <w:lvl w:ilvl="6">
+      <w:start w:val="1"/>
+      <w:numFmt w:val="bullet"/>
+      <w:lvlText w:val="●"/>
+      <w:lvlJc w:val="left"/>
+      <w:pPr>
+        <w:ind w:left="5040" w:hanging="360"/>
+      </w:pPr>
+      <w:rPr>
+        <w:u w:val="none"/>
+      </w:rPr>
+    </w:lvl>
+    <w:lvl w:ilvl="7">
+      <w:start w:val="1"/>
+      <w:numFmt w:val="bullet"/>
+      <w:lvlText w:val="○"/>
+      <w:lvlJc w:val="left"/>
+      <w:pPr>
+        <w:ind w:left="5760" w:hanging="360"/>
+      </w:pPr>
+      <w:rPr>
+        <w:u w:val="none"/>
+      </w:rPr>
+    </w:lvl>
+    <w:lvl w:ilvl="8">
+      <w:start w:val="1"/>
+      <w:numFmt w:val="bullet"/>
+      <w:lvlText w:val="■"/>
+      <w:lvlJc w:val="left"/>
+      <w:pPr>
+        <w:ind w:left="6480" w:hanging="360"/>
+      </w:pPr>
+      <w:rPr>
+        <w:u w:val="none"/>
+      </w:rPr>
+    </w:lvl>
+  </w:abstractNum>
+  <w:abstractNum w:abstractNumId="30">
+    <w:lvl w:ilvl="0">
+      <w:start w:val="1"/>
       <w:numFmt w:val="decimal"/>
       <w:lvlText w:val="%1."/>
       <w:lvlJc w:val="left"/>
@@ -16602,116 +16870,6 @@
       </w:rPr>
     </w:lvl>
   </w:abstractNum>
-  <w:abstractNum w:abstractNumId="30">
-    <w:lvl w:ilvl="0">
-      <w:start w:val="1"/>
-      <w:numFmt w:val="bullet"/>
-      <w:lvlText w:val="●"/>
-      <w:lvlJc w:val="left"/>
-      <w:pPr>
-        <w:ind w:left="1440" w:hanging="360"/>
-      </w:pPr>
-      <w:rPr>
-        <w:u w:val="none"/>
-      </w:rPr>
-    </w:lvl>
-    <w:lvl w:ilvl="1">
-      <w:start w:val="1"/>
-      <w:numFmt w:val="bullet"/>
-      <w:lvlText w:val="○"/>
-      <w:lvlJc w:val="left"/>
-      <w:pPr>
-        <w:ind w:left="2160" w:hanging="360"/>
-      </w:pPr>
-      <w:rPr>
-        <w:u w:val="none"/>
-      </w:rPr>
-    </w:lvl>
-    <w:lvl w:ilvl="2">
-      <w:start w:val="1"/>
-      <w:numFmt w:val="bullet"/>
-      <w:lvlText w:val="■"/>
-      <w:lvlJc w:val="left"/>
-      <w:pPr>
-        <w:ind w:left="2880" w:hanging="360"/>
-      </w:pPr>
-      <w:rPr>
-        <w:u w:val="none"/>
-      </w:rPr>
-    </w:lvl>
-    <w:lvl w:ilvl="3">
-      <w:start w:val="1"/>
-      <w:numFmt w:val="bullet"/>
-      <w:lvlText w:val="●"/>
-      <w:lvlJc w:val="left"/>
-      <w:pPr>
-        <w:ind w:left="3600" w:hanging="360"/>
-      </w:pPr>
-      <w:rPr>
-        <w:u w:val="none"/>
-      </w:rPr>
-    </w:lvl>
-    <w:lvl w:ilvl="4">
-      <w:start w:val="1"/>
-      <w:numFmt w:val="bullet"/>
-      <w:lvlText w:val="○"/>
-      <w:lvlJc w:val="left"/>
-      <w:pPr>
-        <w:ind w:left="4320" w:hanging="360"/>
-      </w:pPr>
-      <w:rPr>
-        <w:u w:val="none"/>
-      </w:rPr>
-    </w:lvl>
-    <w:lvl w:ilvl="5">
-      <w:start w:val="1"/>
-      <w:numFmt w:val="bullet"/>
-      <w:lvlText w:val="■"/>
-      <w:lvlJc w:val="left"/>
-      <w:pPr>
-        <w:ind w:left="5040" w:hanging="360"/>
-      </w:pPr>
-      <w:rPr>
-        <w:u w:val="none"/>
-      </w:rPr>
-    </w:lvl>
-    <w:lvl w:ilvl="6">
-      <w:start w:val="1"/>
-      <w:numFmt w:val="bullet"/>
-      <w:lvlText w:val="●"/>
-      <w:lvlJc w:val="left"/>
-      <w:pPr>
-        <w:ind w:left="5760" w:hanging="360"/>
-      </w:pPr>
-      <w:rPr>
-        <w:u w:val="none"/>
-      </w:rPr>
-    </w:lvl>
-    <w:lvl w:ilvl="7">
-      <w:start w:val="1"/>
-      <w:numFmt w:val="bullet"/>
-      <w:lvlText w:val="○"/>
-      <w:lvlJc w:val="left"/>
-      <w:pPr>
-        <w:ind w:left="6480" w:hanging="360"/>
-      </w:pPr>
-      <w:rPr>
-        <w:u w:val="none"/>
-      </w:rPr>
-    </w:lvl>
-    <w:lvl w:ilvl="8">
-      <w:start w:val="1"/>
-      <w:numFmt w:val="bullet"/>
-      <w:lvlText w:val="■"/>
-      <w:lvlJc w:val="left"/>
-      <w:pPr>
-        <w:ind w:left="7200" w:hanging="360"/>
-      </w:pPr>
-      <w:rPr>
-        <w:u w:val="none"/>
-      </w:rPr>
-    </w:lvl>
-  </w:abstractNum>
   <w:abstractNum w:abstractNumId="31">
     <w:lvl w:ilvl="0">
       <w:start w:val="1"/>
@@ -16719,7 +16877,7 @@
       <w:lvlText w:val="●"/>
       <w:lvlJc w:val="left"/>
       <w:pPr>
-        <w:ind w:left="1133.858267716535" w:hanging="359.9999999999999"/>
+        <w:ind w:left="1440" w:hanging="360"/>
       </w:pPr>
       <w:rPr>
         <w:u w:val="none"/>
@@ -16731,7 +16889,7 @@
       <w:lvlText w:val="○"/>
       <w:lvlJc w:val="left"/>
       <w:pPr>
-        <w:ind w:left="1440" w:hanging="360"/>
+        <w:ind w:left="2160" w:hanging="360"/>
       </w:pPr>
       <w:rPr>
         <w:u w:val="none"/>
@@ -16743,7 +16901,7 @@
       <w:lvlText w:val="■"/>
       <w:lvlJc w:val="left"/>
       <w:pPr>
-        <w:ind w:left="2160" w:hanging="360"/>
+        <w:ind w:left="2880" w:hanging="360"/>
       </w:pPr>
       <w:rPr>
         <w:u w:val="none"/>
@@ -16755,7 +16913,7 @@
       <w:lvlText w:val="●"/>
       <w:lvlJc w:val="left"/>
       <w:pPr>
-        <w:ind w:left="2880" w:hanging="360"/>
+        <w:ind w:left="3600" w:hanging="360"/>
       </w:pPr>
       <w:rPr>
         <w:u w:val="none"/>
@@ -16767,7 +16925,7 @@
       <w:lvlText w:val="○"/>
       <w:lvlJc w:val="left"/>
       <w:pPr>
-        <w:ind w:left="3600" w:hanging="360"/>
+        <w:ind w:left="4320" w:hanging="360"/>
       </w:pPr>
       <w:rPr>
         <w:u w:val="none"/>
@@ -16779,7 +16937,7 @@
       <w:lvlText w:val="■"/>
       <w:lvlJc w:val="left"/>
       <w:pPr>
-        <w:ind w:left="4320" w:hanging="360"/>
+        <w:ind w:left="5040" w:hanging="360"/>
       </w:pPr>
       <w:rPr>
         <w:u w:val="none"/>
@@ -16791,7 +16949,7 @@
       <w:lvlText w:val="●"/>
       <w:lvlJc w:val="left"/>
       <w:pPr>
-        <w:ind w:left="5040" w:hanging="360"/>
+        <w:ind w:left="5760" w:hanging="360"/>
       </w:pPr>
       <w:rPr>
         <w:u w:val="none"/>
@@ -16803,7 +16961,7 @@
       <w:lvlText w:val="○"/>
       <w:lvlJc w:val="left"/>
       <w:pPr>
-        <w:ind w:left="5760" w:hanging="360"/>
+        <w:ind w:left="6480" w:hanging="360"/>
       </w:pPr>
       <w:rPr>
         <w:u w:val="none"/>
@@ -16815,7 +16973,7 @@
       <w:lvlText w:val="■"/>
       <w:lvlJc w:val="left"/>
       <w:pPr>
-        <w:ind w:left="6480" w:hanging="360"/>
+        <w:ind w:left="7200" w:hanging="360"/>
       </w:pPr>
       <w:rPr>
         <w:u w:val="none"/>
@@ -16939,7 +17097,7 @@
       <w:lvlText w:val="●"/>
       <w:lvlJc w:val="left"/>
       <w:pPr>
-        <w:ind w:left="720" w:hanging="360"/>
+        <w:ind w:left="1133.858267716535" w:hanging="359.9999999999999"/>
       </w:pPr>
       <w:rPr>
         <w:u w:val="none"/>
@@ -17159,7 +17317,7 @@
       <w:lvlText w:val="●"/>
       <w:lvlJc w:val="left"/>
       <w:pPr>
-        <w:ind w:left="1133.858267716535" w:hanging="359.9999999999999"/>
+        <w:ind w:left="720" w:hanging="360"/>
       </w:pPr>
       <w:rPr>
         <w:u w:val="none"/>
@@ -17265,11 +17423,11 @@
   <w:abstractNum w:abstractNumId="36">
     <w:lvl w:ilvl="0">
       <w:start w:val="1"/>
-      <w:numFmt w:val="decimal"/>
-      <w:lvlText w:val="%1."/>
-      <w:lvlJc w:val="left"/>
-      <w:pPr>
-        <w:ind w:left="720" w:hanging="360"/>
+      <w:numFmt w:val="bullet"/>
+      <w:lvlText w:val="●"/>
+      <w:lvlJc w:val="left"/>
+      <w:pPr>
+        <w:ind w:left="1133.858267716535" w:hanging="359.9999999999999"/>
       </w:pPr>
       <w:rPr>
         <w:u w:val="none"/>
@@ -17289,8 +17447,8 @@
     </w:lvl>
     <w:lvl w:ilvl="2">
       <w:start w:val="1"/>
-      <w:numFmt w:val="lowerRoman"/>
-      <w:lvlText w:val="%3."/>
+      <w:numFmt w:val="bullet"/>
+      <w:lvlText w:val="■"/>
       <w:lvlJc w:val="left"/>
       <w:pPr>
         <w:ind w:left="2160" w:hanging="360"/>
@@ -17301,8 +17459,8 @@
     </w:lvl>
     <w:lvl w:ilvl="3">
       <w:start w:val="1"/>
-      <w:numFmt w:val="decimal"/>
-      <w:lvlText w:val="%4."/>
+      <w:numFmt w:val="bullet"/>
+      <w:lvlText w:val="●"/>
       <w:lvlJc w:val="left"/>
       <w:pPr>
         <w:ind w:left="2880" w:hanging="360"/>
@@ -17313,8 +17471,8 @@
     </w:lvl>
     <w:lvl w:ilvl="4">
       <w:start w:val="1"/>
-      <w:numFmt w:val="lowerLetter"/>
-      <w:lvlText w:val="%5."/>
+      <w:numFmt w:val="bullet"/>
+      <w:lvlText w:val="○"/>
       <w:lvlJc w:val="left"/>
       <w:pPr>
         <w:ind w:left="3600" w:hanging="360"/>
@@ -17325,8 +17483,8 @@
     </w:lvl>
     <w:lvl w:ilvl="5">
       <w:start w:val="1"/>
-      <w:numFmt w:val="lowerRoman"/>
-      <w:lvlText w:val="%6."/>
+      <w:numFmt w:val="bullet"/>
+      <w:lvlText w:val="■"/>
       <w:lvlJc w:val="left"/>
       <w:pPr>
         <w:ind w:left="4320" w:hanging="360"/>
@@ -17337,8 +17495,8 @@
     </w:lvl>
     <w:lvl w:ilvl="6">
       <w:start w:val="1"/>
-      <w:numFmt w:val="decimal"/>
-      <w:lvlText w:val="%7."/>
+      <w:numFmt w:val="bullet"/>
+      <w:lvlText w:val="●"/>
       <w:lvlJc w:val="left"/>
       <w:pPr>
         <w:ind w:left="5040" w:hanging="360"/>
@@ -17349,8 +17507,8 @@
     </w:lvl>
     <w:lvl w:ilvl="7">
       <w:start w:val="1"/>
-      <w:numFmt w:val="lowerLetter"/>
-      <w:lvlText w:val="%8."/>
+      <w:numFmt w:val="bullet"/>
+      <w:lvlText w:val="○"/>
       <w:lvlJc w:val="left"/>
       <w:pPr>
         <w:ind w:left="5760" w:hanging="360"/>
@@ -17361,8 +17519,8 @@
     </w:lvl>
     <w:lvl w:ilvl="8">
       <w:start w:val="1"/>
-      <w:numFmt w:val="lowerRoman"/>
-      <w:lvlText w:val="%9."/>
+      <w:numFmt w:val="bullet"/>
+      <w:lvlText w:val="■"/>
       <w:lvlJc w:val="left"/>
       <w:pPr>
         <w:ind w:left="6480" w:hanging="360"/>
@@ -17375,8 +17533,8 @@
   <w:abstractNum w:abstractNumId="37">
     <w:lvl w:ilvl="0">
       <w:start w:val="1"/>
-      <w:numFmt w:val="bullet"/>
-      <w:lvlText w:val="●"/>
+      <w:numFmt w:val="decimal"/>
+      <w:lvlText w:val="%1."/>
       <w:lvlJc w:val="left"/>
       <w:pPr>
         <w:ind w:left="720" w:hanging="360"/>
@@ -17399,8 +17557,8 @@
     </w:lvl>
     <w:lvl w:ilvl="2">
       <w:start w:val="1"/>
-      <w:numFmt w:val="bullet"/>
-      <w:lvlText w:val="■"/>
+      <w:numFmt w:val="lowerRoman"/>
+      <w:lvlText w:val="%3."/>
       <w:lvlJc w:val="left"/>
       <w:pPr>
         <w:ind w:left="2160" w:hanging="360"/>
@@ -17411,8 +17569,8 @@
     </w:lvl>
     <w:lvl w:ilvl="3">
       <w:start w:val="1"/>
-      <w:numFmt w:val="bullet"/>
-      <w:lvlText w:val="●"/>
+      <w:numFmt w:val="decimal"/>
+      <w:lvlText w:val="%4."/>
       <w:lvlJc w:val="left"/>
       <w:pPr>
         <w:ind w:left="2880" w:hanging="360"/>
@@ -17423,8 +17581,8 @@
     </w:lvl>
     <w:lvl w:ilvl="4">
       <w:start w:val="1"/>
-      <w:numFmt w:val="bullet"/>
-      <w:lvlText w:val="○"/>
+      <w:numFmt w:val="lowerLetter"/>
+      <w:lvlText w:val="%5."/>
       <w:lvlJc w:val="left"/>
       <w:pPr>
         <w:ind w:left="3600" w:hanging="360"/>
@@ -17435,8 +17593,8 @@
     </w:lvl>
     <w:lvl w:ilvl="5">
       <w:start w:val="1"/>
-      <w:numFmt w:val="bullet"/>
-      <w:lvlText w:val="■"/>
+      <w:numFmt w:val="lowerRoman"/>
+      <w:lvlText w:val="%6."/>
       <w:lvlJc w:val="left"/>
       <w:pPr>
         <w:ind w:left="4320" w:hanging="360"/>
@@ -17447,8 +17605,8 @@
     </w:lvl>
     <w:lvl w:ilvl="6">
       <w:start w:val="1"/>
-      <w:numFmt w:val="bullet"/>
-      <w:lvlText w:val="●"/>
+      <w:numFmt w:val="decimal"/>
+      <w:lvlText w:val="%7."/>
       <w:lvlJc w:val="left"/>
       <w:pPr>
         <w:ind w:left="5040" w:hanging="360"/>
@@ -17459,8 +17617,8 @@
     </w:lvl>
     <w:lvl w:ilvl="7">
       <w:start w:val="1"/>
-      <w:numFmt w:val="bullet"/>
-      <w:lvlText w:val="○"/>
+      <w:numFmt w:val="lowerLetter"/>
+      <w:lvlText w:val="%8."/>
       <w:lvlJc w:val="left"/>
       <w:pPr>
         <w:ind w:left="5760" w:hanging="360"/>
@@ -17471,8 +17629,8 @@
     </w:lvl>
     <w:lvl w:ilvl="8">
       <w:start w:val="1"/>
-      <w:numFmt w:val="bullet"/>
-      <w:lvlText w:val="■"/>
+      <w:numFmt w:val="lowerRoman"/>
+      <w:lvlText w:val="%9."/>
       <w:lvlJc w:val="left"/>
       <w:pPr>
         <w:ind w:left="6480" w:hanging="360"/>
@@ -17489,7 +17647,7 @@
       <w:lvlText w:val="●"/>
       <w:lvlJc w:val="left"/>
       <w:pPr>
-        <w:ind w:left="1133.858267716535" w:hanging="359.9999999999999"/>
+        <w:ind w:left="720" w:hanging="360"/>
       </w:pPr>
       <w:rPr>
         <w:u w:val="none"/>
@@ -17599,7 +17757,7 @@
       <w:lvlText w:val="●"/>
       <w:lvlJc w:val="left"/>
       <w:pPr>
-        <w:ind w:left="720" w:hanging="360"/>
+        <w:ind w:left="1133.858267716535" w:hanging="359.9999999999999"/>
       </w:pPr>
       <w:rPr>
         <w:u w:val="none"/>
@@ -17709,7 +17867,7 @@
       <w:lvlText w:val="●"/>
       <w:lvlJc w:val="left"/>
       <w:pPr>
-        <w:ind w:left="1133.858267716535" w:hanging="359.9999999999999"/>
+        <w:ind w:left="720" w:hanging="360"/>
       </w:pPr>
       <w:rPr>
         <w:u w:val="none"/>
@@ -17819,7 +17977,7 @@
       <w:lvlText w:val="●"/>
       <w:lvlJc w:val="left"/>
       <w:pPr>
-        <w:ind w:left="720" w:hanging="360"/>
+        <w:ind w:left="1133.858267716535" w:hanging="359.9999999999999"/>
       </w:pPr>
       <w:rPr>
         <w:u w:val="none"/>
@@ -18149,7 +18307,7 @@
       <w:lvlText w:val="●"/>
       <w:lvlJc w:val="left"/>
       <w:pPr>
-        <w:ind w:left="1133.858267716535" w:hanging="359.9999999999999"/>
+        <w:ind w:left="720" w:hanging="360"/>
       </w:pPr>
       <w:rPr>
         <w:u w:val="none"/>
@@ -18369,7 +18527,7 @@
       <w:lvlText w:val="●"/>
       <w:lvlJc w:val="left"/>
       <w:pPr>
-        <w:ind w:left="720" w:hanging="360"/>
+        <w:ind w:left="1133.858267716535" w:hanging="359.9999999999999"/>
       </w:pPr>
       <w:rPr>
         <w:u w:val="none"/>
@@ -18479,7 +18637,7 @@
       <w:lvlText w:val="●"/>
       <w:lvlJc w:val="left"/>
       <w:pPr>
-        <w:ind w:left="1133.858267716535" w:hanging="359.9999999999999"/>
+        <w:ind w:left="720" w:hanging="360"/>
       </w:pPr>
       <w:rPr>
         <w:u w:val="none"/>
@@ -18693,6 +18851,116 @@
     </w:lvl>
   </w:abstractNum>
   <w:abstractNum w:abstractNumId="49">
+    <w:lvl w:ilvl="0">
+      <w:start w:val="1"/>
+      <w:numFmt w:val="bullet"/>
+      <w:lvlText w:val="●"/>
+      <w:lvlJc w:val="left"/>
+      <w:pPr>
+        <w:ind w:left="1133.858267716535" w:hanging="359.9999999999999"/>
+      </w:pPr>
+      <w:rPr>
+        <w:u w:val="none"/>
+      </w:rPr>
+    </w:lvl>
+    <w:lvl w:ilvl="1">
+      <w:start w:val="1"/>
+      <w:numFmt w:val="bullet"/>
+      <w:lvlText w:val="○"/>
+      <w:lvlJc w:val="left"/>
+      <w:pPr>
+        <w:ind w:left="1440" w:hanging="360"/>
+      </w:pPr>
+      <w:rPr>
+        <w:u w:val="none"/>
+      </w:rPr>
+    </w:lvl>
+    <w:lvl w:ilvl="2">
+      <w:start w:val="1"/>
+      <w:numFmt w:val="bullet"/>
+      <w:lvlText w:val="■"/>
+      <w:lvlJc w:val="left"/>
+      <w:pPr>
+        <w:ind w:left="2160" w:hanging="360"/>
+      </w:pPr>
+      <w:rPr>
+        <w:u w:val="none"/>
+      </w:rPr>
+    </w:lvl>
+    <w:lvl w:ilvl="3">
+      <w:start w:val="1"/>
+      <w:numFmt w:val="bullet"/>
+      <w:lvlText w:val="●"/>
+      <w:lvlJc w:val="left"/>
+      <w:pPr>
+        <w:ind w:left="2880" w:hanging="360"/>
+      </w:pPr>
+      <w:rPr>
+        <w:u w:val="none"/>
+      </w:rPr>
+    </w:lvl>
+    <w:lvl w:ilvl="4">
+      <w:start w:val="1"/>
+      <w:numFmt w:val="bullet"/>
+      <w:lvlText w:val="○"/>
+      <w:lvlJc w:val="left"/>
+      <w:pPr>
+        <w:ind w:left="3600" w:hanging="360"/>
+      </w:pPr>
+      <w:rPr>
+        <w:u w:val="none"/>
+      </w:rPr>
+    </w:lvl>
+    <w:lvl w:ilvl="5">
+      <w:start w:val="1"/>
+      <w:numFmt w:val="bullet"/>
+      <w:lvlText w:val="■"/>
+      <w:lvlJc w:val="left"/>
+      <w:pPr>
+        <w:ind w:left="4320" w:hanging="360"/>
+      </w:pPr>
+      <w:rPr>
+        <w:u w:val="none"/>
+      </w:rPr>
+    </w:lvl>
+    <w:lvl w:ilvl="6">
+      <w:start w:val="1"/>
+      <w:numFmt w:val="bullet"/>
+      <w:lvlText w:val="●"/>
+      <w:lvlJc w:val="left"/>
+      <w:pPr>
+        <w:ind w:left="5040" w:hanging="360"/>
+      </w:pPr>
+      <w:rPr>
+        <w:u w:val="none"/>
+      </w:rPr>
+    </w:lvl>
+    <w:lvl w:ilvl="7">
+      <w:start w:val="1"/>
+      <w:numFmt w:val="bullet"/>
+      <w:lvlText w:val="○"/>
+      <w:lvlJc w:val="left"/>
+      <w:pPr>
+        <w:ind w:left="5760" w:hanging="360"/>
+      </w:pPr>
+      <w:rPr>
+        <w:u w:val="none"/>
+      </w:rPr>
+    </w:lvl>
+    <w:lvl w:ilvl="8">
+      <w:start w:val="1"/>
+      <w:numFmt w:val="bullet"/>
+      <w:lvlText w:val="■"/>
+      <w:lvlJc w:val="left"/>
+      <w:pPr>
+        <w:ind w:left="6480" w:hanging="360"/>
+      </w:pPr>
+      <w:rPr>
+        <w:u w:val="none"/>
+      </w:rPr>
+    </w:lvl>
+  </w:abstractNum>
+  <w:abstractNum w:abstractNumId="50">
     <w:lvl w:ilvl="0">
       <w:start w:val="1"/>
       <w:numFmt w:val="bullet"/>
@@ -18948,6 +19216,9 @@
   </w:num>
   <w:num w:numId="49">
     <w:abstractNumId w:val="49"/>
+  </w:num>
+  <w:num w:numId="50">
+    <w:abstractNumId w:val="50"/>
   </w:num>
 </w:numbering>
 </file>

</xml_diff>

<commit_message>
Informe de Pruebas 3 finalizado
</commit_message>
<xml_diff>
--- a/Desarrollo/GoShop/Documentos/GS-IP-03.docx
+++ b/Desarrollo/GoShop/Documentos/GS-IP-03.docx
@@ -12062,12 +12062,12 @@
           <wp:inline distB="114300" distT="114300" distL="114300" distR="114300">
             <wp:extent cx="3128303" cy="2783970"/>
             <wp:effectExtent b="0" l="0" r="0" t="0"/>
-            <wp:docPr id="3" name="image6.png"/>
+            <wp:docPr id="3" name="image5.png"/>
             <a:graphic>
               <a:graphicData uri="http://schemas.openxmlformats.org/drawingml/2006/picture">
                 <pic:pic>
                   <pic:nvPicPr>
-                    <pic:cNvPr id="0" name="image6.png"/>
+                    <pic:cNvPr id="0" name="image5.png"/>
                     <pic:cNvPicPr preferRelativeResize="0"/>
                   </pic:nvPicPr>
                   <pic:blipFill>
@@ -12252,12 +12252,12 @@
           <wp:inline distB="114300" distT="114300" distL="114300" distR="114300">
             <wp:extent cx="2856338" cy="1774391"/>
             <wp:effectExtent b="0" l="0" r="0" t="0"/>
-            <wp:docPr id="1" name="image2.png"/>
+            <wp:docPr id="1" name="image3.png"/>
             <a:graphic>
               <a:graphicData uri="http://schemas.openxmlformats.org/drawingml/2006/picture">
                 <pic:pic>
                   <pic:nvPicPr>
-                    <pic:cNvPr id="0" name="image2.png"/>
+                    <pic:cNvPr id="0" name="image3.png"/>
                     <pic:cNvPicPr preferRelativeResize="0"/>
                   </pic:nvPicPr>
                   <pic:blipFill>
@@ -12437,12 +12437,12 @@
           <wp:inline distB="114300" distT="114300" distL="114300" distR="114300">
             <wp:extent cx="5738400" cy="2717800"/>
             <wp:effectExtent b="0" l="0" r="0" t="0"/>
-            <wp:docPr id="5" name="image3.png"/>
+            <wp:docPr id="5" name="image8.png"/>
             <a:graphic>
               <a:graphicData uri="http://schemas.openxmlformats.org/drawingml/2006/picture">
                 <pic:pic>
                   <pic:nvPicPr>
-                    <pic:cNvPr id="0" name="image3.png"/>
+                    <pic:cNvPr id="0" name="image8.png"/>
                     <pic:cNvPicPr preferRelativeResize="0"/>
                   </pic:nvPicPr>
                   <pic:blipFill>
@@ -12662,7 +12662,7 @@
           <wp:inline distB="114300" distT="114300" distL="114300" distR="114300">
             <wp:extent cx="4191000" cy="2000250"/>
             <wp:effectExtent b="0" l="0" r="0" t="0"/>
-            <wp:docPr id="6" name="image7.png"/>
+            <wp:docPr id="7" name="image7.png"/>
             <a:graphic>
               <a:graphicData uri="http://schemas.openxmlformats.org/drawingml/2006/picture">
                 <pic:pic>
@@ -12855,12 +12855,12 @@
           <wp:inline distB="114300" distT="114300" distL="114300" distR="114300">
             <wp:extent cx="5399513" cy="2870011"/>
             <wp:effectExtent b="0" l="0" r="0" t="0"/>
-            <wp:docPr id="2" name="image5.png"/>
+            <wp:docPr id="2" name="image6.png"/>
             <a:graphic>
               <a:graphicData uri="http://schemas.openxmlformats.org/drawingml/2006/picture">
                 <pic:pic>
                   <pic:nvPicPr>
-                    <pic:cNvPr id="0" name="image5.png"/>
+                    <pic:cNvPr id="0" name="image6.png"/>
                     <pic:cNvPicPr preferRelativeResize="0"/>
                   </pic:nvPicPr>
                   <pic:blipFill>
@@ -13065,7 +13065,7 @@
           <wp:inline distB="114300" distT="114300" distL="114300" distR="114300">
             <wp:extent cx="5282775" cy="2437144"/>
             <wp:effectExtent b="0" l="0" r="0" t="0"/>
-            <wp:docPr id="7" name="image4.png"/>
+            <wp:docPr id="8" name="image4.png"/>
             <a:graphic>
               <a:graphicData uri="http://schemas.openxmlformats.org/drawingml/2006/picture">
                 <pic:pic>
@@ -13240,12 +13240,12 @@
           <wp:inline distB="114300" distT="114300" distL="114300" distR="114300">
             <wp:extent cx="6137296" cy="2446762"/>
             <wp:effectExtent b="0" l="0" r="0" t="0"/>
-            <wp:docPr id="4" name="image1.png"/>
+            <wp:docPr id="4" name="image2.png"/>
             <a:graphic>
               <a:graphicData uri="http://schemas.openxmlformats.org/drawingml/2006/picture">
                 <pic:pic>
                   <pic:nvPicPr>
-                    <pic:cNvPr id="0" name="image1.png"/>
+                    <pic:cNvPr id="0" name="image2.png"/>
                     <pic:cNvPicPr preferRelativeResize="0"/>
                   </pic:nvPicPr>
                   <pic:blipFill>
@@ -13387,6 +13387,135 @@
     </w:p>
     <w:p>
       <w:pPr>
+        <w:spacing w:after="0" w:before="0" w:line="360" w:lineRule="auto"/>
+        <w:jc w:val="both"/>
+        <w:rPr>
+          <w:rFonts w:ascii="Times New Roman" w:cs="Times New Roman" w:eastAsia="Times New Roman" w:hAnsi="Times New Roman"/>
+          <w:b w:val="1"/>
+          <w:sz w:val="24"/>
+          <w:szCs w:val="24"/>
+        </w:rPr>
+      </w:pPr>
+      <w:r>
+        <w:rPr>
+          <w:rFonts w:ascii="Times New Roman" w:cs="Times New Roman" w:eastAsia="Times New Roman" w:hAnsi="Times New Roman"/>
+          <w:b w:val="1"/>
+          <w:sz w:val="24"/>
+          <w:szCs w:val="24"/>
+          <w:rtl w:val="0"/>
+        </w:rPr>
+        <w:t xml:space="preserve">Figura 08</w:t>
+      </w:r>
+    </w:p>
+    <w:p>
+      <w:pPr>
+        <w:spacing w:after="0" w:before="0" w:line="360" w:lineRule="auto"/>
+        <w:jc w:val="both"/>
+        <w:rPr>
+          <w:rFonts w:ascii="Times New Roman" w:cs="Times New Roman" w:eastAsia="Times New Roman" w:hAnsi="Times New Roman"/>
+          <w:i w:val="1"/>
+          <w:sz w:val="24"/>
+          <w:szCs w:val="24"/>
+        </w:rPr>
+      </w:pPr>
+      <w:r>
+        <w:rPr>
+          <w:rFonts w:ascii="Times New Roman" w:cs="Times New Roman" w:eastAsia="Times New Roman" w:hAnsi="Times New Roman"/>
+          <w:i w:val="1"/>
+          <w:sz w:val="24"/>
+          <w:szCs w:val="24"/>
+          <w:rtl w:val="0"/>
+        </w:rPr>
+        <w:t xml:space="preserve">Resultado de los tests</w:t>
+      </w:r>
+    </w:p>
+    <w:p>
+      <w:pPr>
+        <w:spacing w:after="0" w:before="0" w:line="360" w:lineRule="auto"/>
+        <w:jc w:val="both"/>
+        <w:rPr>
+          <w:rFonts w:ascii="Times New Roman" w:cs="Times New Roman" w:eastAsia="Times New Roman" w:hAnsi="Times New Roman"/>
+          <w:sz w:val="24"/>
+          <w:szCs w:val="24"/>
+        </w:rPr>
+      </w:pPr>
+      <w:r>
+        <w:rPr>
+          <w:rFonts w:ascii="Times New Roman" w:cs="Times New Roman" w:eastAsia="Times New Roman" w:hAnsi="Times New Roman"/>
+          <w:sz w:val="24"/>
+          <w:szCs w:val="24"/>
+        </w:rPr>
+        <w:drawing>
+          <wp:inline distB="114300" distT="114300" distL="114300" distR="114300">
+            <wp:extent cx="5556932" cy="1821945"/>
+            <wp:effectExtent b="0" l="0" r="0" t="0"/>
+            <wp:docPr id="6" name="image1.png"/>
+            <a:graphic>
+              <a:graphicData uri="http://schemas.openxmlformats.org/drawingml/2006/picture">
+                <pic:pic>
+                  <pic:nvPicPr>
+                    <pic:cNvPr id="0" name="image1.png"/>
+                    <pic:cNvPicPr preferRelativeResize="0"/>
+                  </pic:nvPicPr>
+                  <pic:blipFill>
+                    <a:blip r:embed="rId13"/>
+                    <a:srcRect b="0" l="0" r="0" t="0"/>
+                    <a:stretch>
+                      <a:fillRect/>
+                    </a:stretch>
+                  </pic:blipFill>
+                  <pic:spPr>
+                    <a:xfrm>
+                      <a:off x="0" y="0"/>
+                      <a:ext cx="5556932" cy="1821945"/>
+                    </a:xfrm>
+                    <a:prstGeom prst="rect"/>
+                    <a:ln/>
+                  </pic:spPr>
+                </pic:pic>
+              </a:graphicData>
+            </a:graphic>
+          </wp:inline>
+        </w:drawing>
+      </w:r>
+      <w:r>
+        <w:rPr>
+          <w:rtl w:val="0"/>
+        </w:rPr>
+      </w:r>
+    </w:p>
+    <w:p>
+      <w:pPr>
+        <w:spacing w:after="0" w:before="0" w:line="360" w:lineRule="auto"/>
+        <w:jc w:val="both"/>
+        <w:rPr>
+          <w:rFonts w:ascii="Times New Roman" w:cs="Times New Roman" w:eastAsia="Times New Roman" w:hAnsi="Times New Roman"/>
+          <w:sz w:val="24"/>
+          <w:szCs w:val="24"/>
+        </w:rPr>
+      </w:pPr>
+      <w:r>
+        <w:rPr>
+          <w:rFonts w:ascii="Times New Roman" w:cs="Times New Roman" w:eastAsia="Times New Roman" w:hAnsi="Times New Roman"/>
+          <w:i w:val="1"/>
+          <w:sz w:val="24"/>
+          <w:szCs w:val="24"/>
+          <w:rtl w:val="0"/>
+        </w:rPr>
+        <w:t xml:space="preserve">Nota</w:t>
+      </w:r>
+      <w:r>
+        <w:rPr>
+          <w:rFonts w:ascii="Times New Roman" w:cs="Times New Roman" w:eastAsia="Times New Roman" w:hAnsi="Times New Roman"/>
+          <w:sz w:val="24"/>
+          <w:szCs w:val="24"/>
+          <w:rtl w:val="0"/>
+        </w:rPr>
+        <w:t xml:space="preserve">. Elaboración propia</w:t>
+      </w:r>
+    </w:p>
+    <w:p>
+      <w:pPr>
         <w:spacing w:after="240" w:before="240" w:line="360" w:lineRule="auto"/>
         <w:jc w:val="both"/>
         <w:rPr>
@@ -13544,7 +13673,7 @@
       </w:r>
     </w:p>
     <w:sectPr>
-      <w:headerReference r:id="rId13" w:type="default"/>
+      <w:headerReference r:id="rId14" w:type="default"/>
       <w:pgSz w:h="16838" w:w="11906" w:orient="portrait"/>
       <w:pgMar w:bottom="1434.3307086614175" w:top="1434.3307086614175" w:left="1434.3307086614175" w:right="1434.3307086614175" w:header="720" w:footer="720"/>
       <w:pgNumType w:start="1"/>

</xml_diff>